<commit_message>
removed empty page on pdf/word
</commit_message>
<xml_diff>
--- a/ex1/readme.docx
+++ b/ex1/readme.docx
@@ -123,9 +123,11 @@
         </w:rPr>
         <w:t>– הגדרת ה-</w:t>
       </w:r>
+      <w:proofErr w:type="spellStart"/>
       <w:r>
         <w:t>structs</w:t>
       </w:r>
+      <w:proofErr w:type="spellEnd"/>
       <w:r>
         <w:rPr>
           <w:rtl/>
@@ -137,7 +139,6 @@
       <w:pPr>
         <w:pStyle w:val="Heading2"/>
         <w:rPr>
-          <w:rFonts w:hint="cs"/>
           <w:rtl/>
         </w:rPr>
       </w:pPr>
@@ -154,7 +155,6 @@
     <w:p>
       <w:pPr>
         <w:rPr>
-          <w:rFonts w:hint="cs"/>
           <w:rtl/>
         </w:rPr>
       </w:pPr>
@@ -197,16 +197,17 @@
     <w:p>
       <w:pPr>
         <w:rPr>
-          <w:rFonts w:hint="cs"/>
-          <w:rtl/>
-        </w:rPr>
-      </w:pPr>
+          <w:rtl/>
+        </w:rPr>
+      </w:pPr>
+      <w:proofErr w:type="spellStart"/>
       <w:r>
         <w:rPr>
           <w:rStyle w:val="SubtitleChar"/>
         </w:rPr>
         <w:t>Mail_Server</w:t>
       </w:r>
+      <w:proofErr w:type="spellEnd"/>
       <w:r>
         <w:rPr>
           <w:rtl/>
@@ -224,7 +225,6 @@
     <w:p>
       <w:pPr>
         <w:rPr>
-          <w:rFonts w:hint="cs"/>
           <w:rtl/>
         </w:rPr>
       </w:pPr>
@@ -270,9 +270,11 @@
           <w:rtl/>
         </w:rPr>
       </w:pPr>
+      <w:proofErr w:type="spellStart"/>
       <w:r>
         <w:t>Structs</w:t>
       </w:r>
+      <w:proofErr w:type="spellEnd"/>
       <w:r>
         <w:rPr>
           <w:rtl/>
@@ -284,7 +286,6 @@
       <w:pPr>
         <w:pStyle w:val="Heading3"/>
         <w:rPr>
-          <w:rFonts w:hint="cs"/>
           <w:rtl/>
         </w:rPr>
       </w:pPr>
@@ -390,28 +391,7 @@
           <w:rFonts w:hint="cs"/>
           <w:rtl/>
         </w:rPr>
-        <w:t xml:space="preserve"> </w:t>
-      </w:r>
-      <w:r>
-        <w:rPr>
-          <w:rFonts w:hint="cs"/>
-          <w:rtl/>
-        </w:rPr>
-        <w:t xml:space="preserve">האובייקט </w:t>
-      </w:r>
-      <w:r>
-        <w:rPr>
-          <w:rFonts w:hint="cs"/>
-          <w:rtl/>
-        </w:rPr>
-        <w:t>כאמור</w:t>
-      </w:r>
-      <w:r>
-        <w:rPr>
-          <w:rFonts w:hint="cs"/>
-          <w:rtl/>
-        </w:rPr>
-        <w:t xml:space="preserve"> הינו בפורמט הבא:</w:t>
+        <w:t xml:space="preserve"> האובייקט כאמור הינו בפורמט הבא:</w:t>
       </w:r>
     </w:p>
     <w:p>
@@ -422,11 +402,19 @@
           <w:rFonts w:ascii="Cambria" w:hAnsi="Cambria"/>
         </w:rPr>
       </w:pPr>
+      <w:proofErr w:type="spellStart"/>
       <w:r>
         <w:rPr>
           <w:rFonts w:ascii="Cambria" w:hAnsi="Cambria"/>
         </w:rPr>
-        <w:t>Struct {</w:t>
+        <w:t>Struct</w:t>
+      </w:r>
+      <w:proofErr w:type="spellEnd"/>
+      <w:r>
+        <w:rPr>
+          <w:rFonts w:ascii="Cambria" w:hAnsi="Cambria"/>
+        </w:rPr>
+        <w:t xml:space="preserve"> {</w:t>
       </w:r>
     </w:p>
     <w:p>
@@ -449,7 +437,20 @@
           <w:rFonts w:ascii="Cambria" w:hAnsi="Cambria"/>
         </w:rPr>
         <w:tab/>
-        <w:t>opcode;</w:t>
+      </w:r>
+      <w:proofErr w:type="spellStart"/>
+      <w:r>
+        <w:rPr>
+          <w:rFonts w:ascii="Cambria" w:hAnsi="Cambria"/>
+        </w:rPr>
+        <w:t>opcode</w:t>
+      </w:r>
+      <w:proofErr w:type="spellEnd"/>
+      <w:r>
+        <w:rPr>
+          <w:rFonts w:ascii="Cambria" w:hAnsi="Cambria"/>
+        </w:rPr>
+        <w:t>;</w:t>
       </w:r>
     </w:p>
     <w:p>
@@ -465,8 +466,15 @@
           <w:rFonts w:ascii="Cambria" w:hAnsi="Cambria"/>
         </w:rPr>
         <w:tab/>
+      </w:r>
+      <w:proofErr w:type="gramStart"/>
+      <w:r>
+        <w:rPr>
+          <w:rFonts w:ascii="Cambria" w:hAnsi="Cambria"/>
+        </w:rPr>
         <w:t>short</w:t>
       </w:r>
+      <w:proofErr w:type="gramEnd"/>
       <w:r>
         <w:rPr>
           <w:rFonts w:ascii="Cambria" w:hAnsi="Cambria"/>
@@ -494,8 +502,15 @@
           <w:rFonts w:ascii="Cambria" w:hAnsi="Cambria"/>
         </w:rPr>
         <w:tab/>
+      </w:r>
+      <w:proofErr w:type="gramStart"/>
+      <w:r>
+        <w:rPr>
+          <w:rFonts w:ascii="Cambria" w:hAnsi="Cambria"/>
+        </w:rPr>
         <w:t>char</w:t>
       </w:r>
+      <w:proofErr w:type="gramEnd"/>
       <w:r>
         <w:rPr>
           <w:rFonts w:ascii="Cambria" w:hAnsi="Cambria"/>
@@ -507,7 +522,20 @@
           <w:rFonts w:ascii="Cambria" w:hAnsi="Cambria"/>
         </w:rPr>
         <w:tab/>
-        <w:t>msg[MAXSIZE];</w:t>
+      </w:r>
+      <w:proofErr w:type="spellStart"/>
+      <w:r>
+        <w:rPr>
+          <w:rFonts w:ascii="Cambria" w:hAnsi="Cambria"/>
+        </w:rPr>
+        <w:t>msg</w:t>
+      </w:r>
+      <w:proofErr w:type="spellEnd"/>
+      <w:r>
+        <w:rPr>
+          <w:rFonts w:ascii="Cambria" w:hAnsi="Cambria"/>
+        </w:rPr>
+        <w:t>[MAXSIZE];</w:t>
       </w:r>
     </w:p>
     <w:p>
@@ -567,7 +595,6 @@
     <w:p>
       <w:pPr>
         <w:rPr>
-          <w:rFonts w:hint="cs"/>
           <w:rtl/>
         </w:rPr>
       </w:pPr>
@@ -627,9 +654,11 @@
         </w:rPr>
         <w:t xml:space="preserve"> </w:t>
       </w:r>
+      <w:proofErr w:type="spellStart"/>
       <w:r>
         <w:t>isMail</w:t>
       </w:r>
+      <w:proofErr w:type="spellEnd"/>
       <w:r>
         <w:rPr>
           <w:rtl/>
@@ -652,7 +681,6 @@
         <w:ind w:left="521" w:right="709"/>
         <w:jc w:val="both"/>
         <w:rPr>
-          <w:rFonts w:hint="cs"/>
           <w:color w:val="FF0000"/>
           <w:rtl/>
         </w:rPr>
@@ -709,12 +737,14 @@
         </w:rPr>
         <w:t xml:space="preserve">כאשר </w:t>
       </w:r>
+      <w:proofErr w:type="spellStart"/>
       <w:r>
         <w:rPr>
           <w:color w:val="FF0000"/>
         </w:rPr>
         <w:t>Mail_Server</w:t>
       </w:r>
+      <w:proofErr w:type="spellEnd"/>
       <w:r>
         <w:rPr>
           <w:rFonts w:hint="cs"/>
@@ -748,14 +778,36 @@
           <w:color w:val="FF0000"/>
           <w:rtl/>
         </w:rPr>
-        <w:t>כפי שהונחנו ע"י המתרגל</w:t>
-      </w:r>
-      <w:r>
-        <w:rPr>
-          <w:rFonts w:hint="cs"/>
+        <w:t xml:space="preserve">כפי </w:t>
+      </w:r>
+      <w:proofErr w:type="spellStart"/>
+      <w:r>
+        <w:rPr>
+          <w:rFonts w:hint="cs"/>
+          <w:i/>
+          <w:iCs/>
           <w:color w:val="FF0000"/>
           <w:rtl/>
         </w:rPr>
+        <w:t>שהונחנו</w:t>
+      </w:r>
+      <w:proofErr w:type="spellEnd"/>
+      <w:r>
+        <w:rPr>
+          <w:rFonts w:hint="cs"/>
+          <w:i/>
+          <w:iCs/>
+          <w:color w:val="FF0000"/>
+          <w:rtl/>
+        </w:rPr>
+        <w:t xml:space="preserve"> ע"י המתרגל</w:t>
+      </w:r>
+      <w:r>
+        <w:rPr>
+          <w:rFonts w:hint="cs"/>
+          <w:color w:val="FF0000"/>
+          <w:rtl/>
+        </w:rPr>
         <w:t>, האובייקט עושה שימוש במספרים אשר הוגדרו כקבועים בהוראות התוכנית</w:t>
       </w:r>
       <w:r>
@@ -826,12 +878,14 @@
         </w:rPr>
         <w:t xml:space="preserve">2, וככזה, נמצא שעלול להכשיל קריאה פוטנציאלית של </w:t>
       </w:r>
+      <w:proofErr w:type="spellStart"/>
       <w:r>
         <w:rPr>
           <w:color w:val="FF0000"/>
         </w:rPr>
         <w:t>valgrind</w:t>
       </w:r>
+      <w:proofErr w:type="spellEnd"/>
       <w:r>
         <w:rPr>
           <w:rFonts w:hint="cs"/>
@@ -840,12 +894,14 @@
         </w:rPr>
         <w:t xml:space="preserve"> עם </w:t>
       </w:r>
+      <w:proofErr w:type="spellStart"/>
       <w:r>
         <w:rPr>
           <w:color w:val="FF0000"/>
         </w:rPr>
         <w:t>Mail_server</w:t>
       </w:r>
+      <w:proofErr w:type="spellEnd"/>
       <w:r>
         <w:rPr>
           <w:rFonts w:hint="cs"/>
@@ -854,12 +910,14 @@
         </w:rPr>
         <w:t xml:space="preserve"> [עקב באגים פנימיים של </w:t>
       </w:r>
+      <w:proofErr w:type="spellStart"/>
       <w:r>
         <w:rPr>
           <w:color w:val="FF0000"/>
         </w:rPr>
         <w:t>valgrind</w:t>
       </w:r>
+      <w:proofErr w:type="spellEnd"/>
       <w:r>
         <w:rPr>
           <w:rFonts w:hint="cs"/>
@@ -872,7 +930,6 @@
     <w:p>
       <w:pPr>
         <w:rPr>
-          <w:rFonts w:hint="cs"/>
           <w:rtl/>
         </w:rPr>
       </w:pPr>
@@ -1073,9 +1130,11 @@
         </w:rPr>
         <w:t xml:space="preserve"> – עם הקמת ה-</w:t>
       </w:r>
+      <w:proofErr w:type="spellStart"/>
       <w:r>
         <w:t>mail_server</w:t>
       </w:r>
+      <w:proofErr w:type="spellEnd"/>
       <w:r>
         <w:rPr>
           <w:rtl/>
@@ -1109,33 +1168,42 @@
         <w:bidi w:val="0"/>
       </w:pPr>
       <w:r>
-        <w:t>Username</w:t>
-      </w:r>
-      <w:r>
-        <w:t>2</w:t>
+        <w:t>Username2</w:t>
       </w:r>
       <w:r>
         <w:tab/>
-        <w:t>password</w:t>
-      </w:r>
-      <w:r>
-        <w:t>2</w:t>
-      </w:r>
-    </w:p>
-    <w:p>
-      <w:pPr>
-        <w:pStyle w:val="ListParagraph"/>
-        <w:rPr>
-          <w:rFonts w:hint="cs"/>
-          <w:rtl/>
-        </w:rPr>
-      </w:pPr>
-      <w:r>
-        <w:rPr>
-          <w:rFonts w:hint="cs"/>
-          <w:rtl/>
-        </w:rPr>
-        <w:t>כאשר בין השם משתמש והסיסמא מפריד טאב אחד בדיוק (</w:t>
+        <w:t>password2</w:t>
+      </w:r>
+    </w:p>
+    <w:p>
+      <w:pPr>
+        <w:pStyle w:val="ListParagraph"/>
+        <w:rPr>
+          <w:rtl/>
+        </w:rPr>
+      </w:pPr>
+      <w:r>
+        <w:rPr>
+          <w:rFonts w:hint="cs"/>
+          <w:rtl/>
+        </w:rPr>
+        <w:t xml:space="preserve">כאשר בין השם משתמש והסיסמא מפריד </w:t>
+      </w:r>
+      <w:proofErr w:type="spellStart"/>
+      <w:r>
+        <w:rPr>
+          <w:rFonts w:hint="cs"/>
+          <w:rtl/>
+        </w:rPr>
+        <w:t>טאב</w:t>
+      </w:r>
+      <w:proofErr w:type="spellEnd"/>
+      <w:r>
+        <w:rPr>
+          <w:rFonts w:hint="cs"/>
+          <w:rtl/>
+        </w:rPr>
+        <w:t xml:space="preserve"> אחד בדיוק (</w:t>
       </w:r>
       <w:r>
         <w:t>'/t'</w:t>
@@ -1152,7 +1220,6 @@
       <w:pPr>
         <w:pStyle w:val="ListParagraph"/>
         <w:rPr>
-          <w:rFonts w:hint="cs"/>
           <w:rtl/>
         </w:rPr>
       </w:pPr>
@@ -1200,7 +1267,6 @@
       <w:pPr>
         <w:pStyle w:val="ListParagraph"/>
         <w:rPr>
-          <w:rFonts w:hint="cs"/>
           <w:rtl/>
         </w:rPr>
       </w:pPr>
@@ -1358,9 +1424,11 @@
               <w:jc w:val="center"/>
               <w:cnfStyle w:val="100000000000" w:firstRow="1" w:lastRow="0" w:firstColumn="0" w:lastColumn="0" w:oddVBand="0" w:evenVBand="0" w:oddHBand="0" w:evenHBand="0" w:firstRowFirstColumn="0" w:firstRowLastColumn="0" w:lastRowFirstColumn="0" w:lastRowLastColumn="0"/>
             </w:pPr>
+            <w:proofErr w:type="spellStart"/>
             <w:r>
               <w:t>Msg</w:t>
             </w:r>
+            <w:proofErr w:type="spellEnd"/>
           </w:p>
         </w:tc>
       </w:tr>
@@ -1402,8 +1470,13 @@
               <w:cnfStyle w:val="000000100000" w:firstRow="0" w:lastRow="0" w:firstColumn="0" w:lastColumn="0" w:oddVBand="0" w:evenVBand="0" w:oddHBand="1" w:evenHBand="0" w:firstRowFirstColumn="0" w:firstRowLastColumn="0" w:lastRowFirstColumn="0" w:lastRowLastColumn="0"/>
             </w:pPr>
             <w:r>
-              <w:t>Length of msg</w:t>
-            </w:r>
+              <w:t xml:space="preserve">Length of </w:t>
+            </w:r>
+            <w:proofErr w:type="spellStart"/>
+            <w:r>
+              <w:t>msg</w:t>
+            </w:r>
+            <w:proofErr w:type="spellEnd"/>
           </w:p>
         </w:tc>
         <w:tc>
@@ -1529,9 +1602,11 @@
               <w:jc w:val="center"/>
               <w:cnfStyle w:val="100000000000" w:firstRow="1" w:lastRow="0" w:firstColumn="0" w:lastColumn="0" w:oddVBand="0" w:evenVBand="0" w:oddHBand="0" w:evenHBand="0" w:firstRowFirstColumn="0" w:firstRowLastColumn="0" w:lastRowFirstColumn="0" w:lastRowLastColumn="0"/>
             </w:pPr>
+            <w:proofErr w:type="spellStart"/>
             <w:r>
               <w:t>Msg</w:t>
             </w:r>
+            <w:proofErr w:type="spellEnd"/>
           </w:p>
         </w:tc>
       </w:tr>
@@ -1555,10 +1630,7 @@
               <w:jc w:val="center"/>
             </w:pPr>
             <w:r>
-              <w:t>LOGIN</w:t>
-            </w:r>
-            <w:r>
-              <w:t>_SUCCESS</w:t>
+              <w:t>LOGIN_SUCCESS</w:t>
             </w:r>
           </w:p>
         </w:tc>
@@ -1680,7 +1752,6 @@
         <w:pStyle w:val="ListParagraph"/>
         <w:ind w:left="0"/>
         <w:rPr>
-          <w:rFonts w:hint="cs"/>
           <w:rtl/>
         </w:rPr>
       </w:pPr>
@@ -1870,7 +1941,6 @@
           <w:rFonts w:hint="cs"/>
           <w:rtl/>
         </w:rPr>
-        <w:lastRenderedPageBreak/>
         <w:t>ההודעה אשר חוזרת מהשרת במקרה הזה היא בפורמט:</w:t>
       </w:r>
     </w:p>
@@ -1941,9 +2011,11 @@
               <w:jc w:val="center"/>
               <w:cnfStyle w:val="100000000000" w:firstRow="1" w:lastRow="0" w:firstColumn="0" w:lastColumn="0" w:oddVBand="0" w:evenVBand="0" w:oddHBand="0" w:evenHBand="0" w:firstRowFirstColumn="0" w:firstRowLastColumn="0" w:lastRowFirstColumn="0" w:lastRowLastColumn="0"/>
             </w:pPr>
+            <w:proofErr w:type="spellStart"/>
             <w:r>
               <w:t>Msg</w:t>
             </w:r>
+            <w:proofErr w:type="spellEnd"/>
           </w:p>
         </w:tc>
       </w:tr>
@@ -2020,9 +2092,6 @@
         <w:pStyle w:val="ListParagraph"/>
         <w:bidi w:val="0"/>
         <w:ind w:left="0"/>
-        <w:rPr>
-          <w:rFonts w:hint="cs"/>
-        </w:rPr>
       </w:pPr>
     </w:p>
     <w:p>
@@ -2089,21 +2158,7 @@
           <w:rFonts w:hint="cs"/>
           <w:rtl/>
         </w:rPr>
-        <w:t xml:space="preserve">ההודעה אשר </w:t>
-      </w:r>
-      <w:r>
-        <w:rPr>
-          <w:rFonts w:hint="cs"/>
-          <w:rtl/>
-        </w:rPr>
-        <w:t>נשלחת לשרת</w:t>
-      </w:r>
-      <w:r>
-        <w:rPr>
-          <w:rFonts w:hint="cs"/>
-          <w:rtl/>
-        </w:rPr>
-        <w:t xml:space="preserve"> במקרה הזה היא בפורמט:</w:t>
+        <w:t>ההודעה אשר נשלחת לשרת במקרה הזה היא בפורמט:</w:t>
       </w:r>
     </w:p>
     <w:tbl>
@@ -2173,9 +2228,11 @@
               <w:jc w:val="center"/>
               <w:cnfStyle w:val="100000000000" w:firstRow="1" w:lastRow="0" w:firstColumn="0" w:lastColumn="0" w:oddVBand="0" w:evenVBand="0" w:oddHBand="0" w:evenHBand="0" w:firstRowFirstColumn="0" w:firstRowLastColumn="0" w:lastRowFirstColumn="0" w:lastRowLastColumn="0"/>
             </w:pPr>
+            <w:proofErr w:type="spellStart"/>
             <w:r>
               <w:t>Msg</w:t>
             </w:r>
+            <w:proofErr w:type="spellEnd"/>
           </w:p>
         </w:tc>
       </w:tr>
@@ -2245,7 +2302,6 @@
       <w:pPr>
         <w:pStyle w:val="ListParagraph"/>
         <w:rPr>
-          <w:rFonts w:hint="cs"/>
           <w:rtl/>
         </w:rPr>
       </w:pPr>
@@ -2324,9 +2380,11 @@
               <w:jc w:val="center"/>
               <w:cnfStyle w:val="100000000000" w:firstRow="1" w:lastRow="0" w:firstColumn="0" w:lastColumn="0" w:oddVBand="0" w:evenVBand="0" w:oddHBand="0" w:evenHBand="0" w:firstRowFirstColumn="0" w:firstRowLastColumn="0" w:lastRowFirstColumn="0" w:lastRowLastColumn="0"/>
             </w:pPr>
+            <w:proofErr w:type="spellStart"/>
             <w:r>
               <w:t>Msg</w:t>
             </w:r>
+            <w:proofErr w:type="spellEnd"/>
           </w:p>
         </w:tc>
       </w:tr>
@@ -2396,7 +2454,6 @@
       <w:pPr>
         <w:pStyle w:val="ListParagraph"/>
         <w:rPr>
-          <w:rFonts w:hint="cs"/>
           <w:rtl/>
         </w:rPr>
       </w:pPr>
@@ -2495,9 +2552,11 @@
               <w:jc w:val="center"/>
               <w:cnfStyle w:val="100000000000" w:firstRow="1" w:lastRow="0" w:firstColumn="0" w:lastColumn="0" w:oddVBand="0" w:evenVBand="0" w:oddHBand="0" w:evenHBand="0" w:firstRowFirstColumn="0" w:firstRowLastColumn="0" w:lastRowFirstColumn="0" w:lastRowLastColumn="0"/>
             </w:pPr>
+            <w:proofErr w:type="spellStart"/>
             <w:r>
               <w:t>Msg</w:t>
             </w:r>
+            <w:proofErr w:type="spellEnd"/>
           </w:p>
         </w:tc>
       </w:tr>
@@ -2689,9 +2748,11 @@
               <w:jc w:val="center"/>
               <w:cnfStyle w:val="100000000000" w:firstRow="1" w:lastRow="0" w:firstColumn="0" w:lastColumn="0" w:oddVBand="0" w:evenVBand="0" w:oddHBand="0" w:evenHBand="0" w:firstRowFirstColumn="0" w:firstRowLastColumn="0" w:lastRowFirstColumn="0" w:lastRowLastColumn="0"/>
             </w:pPr>
+            <w:proofErr w:type="spellStart"/>
             <w:r>
               <w:t>Msg</w:t>
             </w:r>
+            <w:proofErr w:type="spellEnd"/>
           </w:p>
         </w:tc>
       </w:tr>
@@ -2735,9 +2796,11 @@
             <w:r>
               <w:t>Length(</w:t>
             </w:r>
+            <w:proofErr w:type="spellStart"/>
             <w:r>
               <w:t>msg</w:t>
             </w:r>
+            <w:proofErr w:type="spellEnd"/>
             <w:r>
               <w:t>)</w:t>
             </w:r>
@@ -2785,9 +2848,11 @@
         </w:rPr>
         <w:t xml:space="preserve"> כך שהתוכן שלה מכיל את מספר ההודעה (</w:t>
       </w:r>
+      <w:proofErr w:type="spellStart"/>
       <w:r>
         <w:t>mail_ID</w:t>
       </w:r>
+      <w:proofErr w:type="spellEnd"/>
       <w:r>
         <w:rPr>
           <w:rFonts w:hint="cs"/>
@@ -2814,7 +2879,6 @@
       <w:pPr>
         <w:pStyle w:val="ListParagraph"/>
         <w:rPr>
-          <w:rFonts w:hint="cs"/>
           <w:rtl/>
         </w:rPr>
       </w:pPr>
@@ -2931,9 +2995,11 @@
               <w:jc w:val="center"/>
               <w:cnfStyle w:val="100000000000" w:firstRow="1" w:lastRow="0" w:firstColumn="0" w:lastColumn="0" w:oddVBand="0" w:evenVBand="0" w:oddHBand="0" w:evenHBand="0" w:firstRowFirstColumn="0" w:firstRowLastColumn="0" w:lastRowFirstColumn="0" w:lastRowLastColumn="0"/>
             </w:pPr>
+            <w:proofErr w:type="spellStart"/>
             <w:r>
               <w:t>Msg</w:t>
             </w:r>
+            <w:proofErr w:type="spellEnd"/>
           </w:p>
         </w:tc>
       </w:tr>
@@ -2975,7 +3041,15 @@
               <w:cnfStyle w:val="000000100000" w:firstRow="0" w:lastRow="0" w:firstColumn="0" w:lastColumn="0" w:oddVBand="0" w:evenVBand="0" w:oddHBand="1" w:evenHBand="0" w:firstRowFirstColumn="0" w:firstRowLastColumn="0" w:lastRowFirstColumn="0" w:lastRowLastColumn="0"/>
             </w:pPr>
             <w:r>
-              <w:t>Length(msg)</w:t>
+              <w:t>Length(</w:t>
+            </w:r>
+            <w:proofErr w:type="spellStart"/>
+            <w:r>
+              <w:t>msg</w:t>
+            </w:r>
+            <w:proofErr w:type="spellEnd"/>
+            <w:r>
+              <w:t>)</w:t>
             </w:r>
           </w:p>
         </w:tc>
@@ -3106,9 +3180,11 @@
               <w:jc w:val="center"/>
               <w:cnfStyle w:val="100000000000" w:firstRow="1" w:lastRow="0" w:firstColumn="0" w:lastColumn="0" w:oddVBand="0" w:evenVBand="0" w:oddHBand="0" w:evenHBand="0" w:firstRowFirstColumn="0" w:firstRowLastColumn="0" w:lastRowFirstColumn="0" w:lastRowLastColumn="0"/>
             </w:pPr>
+            <w:proofErr w:type="spellStart"/>
             <w:r>
               <w:t>Msg</w:t>
             </w:r>
+            <w:proofErr w:type="spellEnd"/>
           </w:p>
         </w:tc>
       </w:tr>
@@ -3149,8 +3225,13 @@
               <w:jc w:val="center"/>
               <w:cnfStyle w:val="000000100000" w:firstRow="0" w:lastRow="0" w:firstColumn="0" w:lastColumn="0" w:oddVBand="0" w:evenVBand="0" w:oddHBand="1" w:evenHBand="0" w:firstRowFirstColumn="0" w:firstRowLastColumn="0" w:lastRowFirstColumn="0" w:lastRowLastColumn="0"/>
             </w:pPr>
-            <w:r>
-              <w:t>Sizeof(MAIL)</w:t>
+            <w:proofErr w:type="spellStart"/>
+            <w:r>
+              <w:t>Sizeof</w:t>
+            </w:r>
+            <w:proofErr w:type="spellEnd"/>
+            <w:r>
+              <w:t>(MAIL)</w:t>
             </w:r>
           </w:p>
         </w:tc>
@@ -3271,9 +3352,11 @@
               <w:jc w:val="center"/>
               <w:cnfStyle w:val="100000000000" w:firstRow="1" w:lastRow="0" w:firstColumn="0" w:lastColumn="0" w:oddVBand="0" w:evenVBand="0" w:oddHBand="0" w:evenHBand="0" w:firstRowFirstColumn="0" w:firstRowLastColumn="0" w:lastRowFirstColumn="0" w:lastRowLastColumn="0"/>
             </w:pPr>
+            <w:proofErr w:type="spellStart"/>
             <w:r>
               <w:t>Msg</w:t>
             </w:r>
+            <w:proofErr w:type="spellEnd"/>
           </w:p>
         </w:tc>
       </w:tr>
@@ -3351,7 +3434,6 @@
       <w:pPr>
         <w:pStyle w:val="ListParagraph"/>
         <w:rPr>
-          <w:rFonts w:hint="cs"/>
           <w:rtl/>
         </w:rPr>
       </w:pPr>
@@ -3414,7 +3496,6 @@
         <w:rPr>
           <w:rStyle w:val="SubtitleChar"/>
         </w:rPr>
-        <w:lastRenderedPageBreak/>
         <w:t>COMPOSE</w:t>
       </w:r>
       <w:r>
@@ -3504,7 +3585,15 @@
         <w:ind w:left="1444"/>
       </w:pPr>
       <w:r>
-        <w:t>To: user1,user2,…</w:t>
+        <w:t>To: user1</w:t>
+      </w:r>
+      <w:proofErr w:type="gramStart"/>
+      <w:r>
+        <w:t>,user2</w:t>
+      </w:r>
+      <w:proofErr w:type="gramEnd"/>
+      <w:r>
+        <w:t>,…</w:t>
       </w:r>
     </w:p>
     <w:p>
@@ -3675,21 +3764,17 @@
         <w:bidi w:val="0"/>
         <w:ind w:left="1444"/>
         <w:rPr>
-          <w:rFonts w:hint="cs"/>
           <w:rtl/>
         </w:rPr>
       </w:pPr>
       <w:r>
         <w:t>One or more from the recipients don't exist, composing failed</w:t>
       </w:r>
-      <w:bookmarkStart w:id="0" w:name="_GoBack"/>
-      <w:bookmarkEnd w:id="0"/>
-    </w:p>
-    <w:p>
-      <w:pPr>
-        <w:pStyle w:val="ListParagraph"/>
-        <w:rPr>
-          <w:rFonts w:hint="cs"/>
+    </w:p>
+    <w:p>
+      <w:pPr>
+        <w:pStyle w:val="ListParagraph"/>
+        <w:rPr>
           <w:rtl/>
         </w:rPr>
       </w:pPr>
@@ -3735,9 +3820,11 @@
         </w:rPr>
         <w:t xml:space="preserve"> מרכיב בעזרת נתונים אלה ובעזרת פרטי המשתמש מייל חדש (כ-</w:t>
       </w:r>
+      <w:proofErr w:type="spellStart"/>
       <w:r>
         <w:t>struct</w:t>
       </w:r>
+      <w:proofErr w:type="spellEnd"/>
       <w:r>
         <w:rPr>
           <w:rFonts w:hint="cs"/>
@@ -3820,9 +3907,11 @@
               <w:jc w:val="center"/>
               <w:cnfStyle w:val="100000000000" w:firstRow="1" w:lastRow="0" w:firstColumn="0" w:lastColumn="0" w:oddVBand="0" w:evenVBand="0" w:oddHBand="0" w:evenHBand="0" w:firstRowFirstColumn="0" w:firstRowLastColumn="0" w:lastRowFirstColumn="0" w:lastRowLastColumn="0"/>
             </w:pPr>
+            <w:proofErr w:type="spellStart"/>
             <w:r>
               <w:t>Msg</w:t>
             </w:r>
+            <w:proofErr w:type="spellEnd"/>
           </w:p>
         </w:tc>
       </w:tr>
@@ -3863,8 +3952,13 @@
               <w:jc w:val="center"/>
               <w:cnfStyle w:val="000000100000" w:firstRow="0" w:lastRow="0" w:firstColumn="0" w:lastColumn="0" w:oddVBand="0" w:evenVBand="0" w:oddHBand="1" w:evenHBand="0" w:firstRowFirstColumn="0" w:firstRowLastColumn="0" w:lastRowFirstColumn="0" w:lastRowLastColumn="0"/>
             </w:pPr>
-            <w:r>
-              <w:t>Sizeof(MAIL)</w:t>
+            <w:proofErr w:type="spellStart"/>
+            <w:r>
+              <w:t>Sizeof</w:t>
+            </w:r>
+            <w:proofErr w:type="spellEnd"/>
+            <w:r>
+              <w:t>(MAIL)</w:t>
             </w:r>
           </w:p>
         </w:tc>
@@ -3900,7 +3994,6 @@
       <w:pPr>
         <w:pStyle w:val="ListParagraph"/>
         <w:rPr>
-          <w:rFonts w:hint="cs"/>
           <w:rtl/>
         </w:rPr>
       </w:pPr>
@@ -3921,9 +4014,11 @@
         </w:rPr>
         <w:t xml:space="preserve"> מכיל בתוכו את השדות עם כל התוכן שהתקבל מהמשתמש, כפי שמתואר בתיאור ה-</w:t>
       </w:r>
+      <w:proofErr w:type="spellStart"/>
       <w:r>
         <w:t>struct</w:t>
       </w:r>
+      <w:proofErr w:type="spellEnd"/>
       <w:r>
         <w:rPr>
           <w:rFonts w:hint="cs"/>
@@ -4063,9 +4158,11 @@
               <w:jc w:val="center"/>
               <w:cnfStyle w:val="100000000000" w:firstRow="1" w:lastRow="0" w:firstColumn="0" w:lastColumn="0" w:oddVBand="0" w:evenVBand="0" w:oddHBand="0" w:evenHBand="0" w:firstRowFirstColumn="0" w:firstRowLastColumn="0" w:lastRowFirstColumn="0" w:lastRowLastColumn="0"/>
             </w:pPr>
+            <w:proofErr w:type="spellStart"/>
             <w:r>
               <w:t>Msg</w:t>
             </w:r>
+            <w:proofErr w:type="spellEnd"/>
           </w:p>
         </w:tc>
       </w:tr>
@@ -4228,9 +4325,11 @@
               <w:jc w:val="center"/>
               <w:cnfStyle w:val="100000000000" w:firstRow="1" w:lastRow="0" w:firstColumn="0" w:lastColumn="0" w:oddVBand="0" w:evenVBand="0" w:oddHBand="0" w:evenHBand="0" w:firstRowFirstColumn="0" w:firstRowLastColumn="0" w:lastRowFirstColumn="0" w:lastRowLastColumn="0"/>
             </w:pPr>
+            <w:proofErr w:type="spellStart"/>
             <w:r>
               <w:t>Msg</w:t>
             </w:r>
+            <w:proofErr w:type="spellEnd"/>
           </w:p>
         </w:tc>
       </w:tr>
@@ -4253,7 +4352,6 @@
               <w:ind w:left="0"/>
               <w:jc w:val="center"/>
               <w:rPr>
-                <w:rFonts w:hint="cs"/>
                 <w:rtl/>
               </w:rPr>
             </w:pPr>
@@ -4417,9 +4515,11 @@
               <w:jc w:val="center"/>
               <w:cnfStyle w:val="100000000000" w:firstRow="1" w:lastRow="0" w:firstColumn="0" w:lastColumn="0" w:oddVBand="0" w:evenVBand="0" w:oddHBand="0" w:evenHBand="0" w:firstRowFirstColumn="0" w:firstRowLastColumn="0" w:lastRowFirstColumn="0" w:lastRowLastColumn="0"/>
             </w:pPr>
+            <w:proofErr w:type="spellStart"/>
             <w:r>
               <w:t>Msg</w:t>
             </w:r>
+            <w:proofErr w:type="spellEnd"/>
           </w:p>
         </w:tc>
       </w:tr>
@@ -4442,7 +4542,6 @@
               <w:ind w:left="0"/>
               <w:jc w:val="center"/>
               <w:rPr>
-                <w:rFonts w:hint="cs"/>
                 <w:rtl/>
               </w:rPr>
             </w:pPr>
@@ -4471,7 +4570,15 @@
               <w:cnfStyle w:val="000000100000" w:firstRow="0" w:lastRow="0" w:firstColumn="0" w:lastColumn="0" w:oddVBand="0" w:evenVBand="0" w:oddHBand="1" w:evenHBand="0" w:firstRowFirstColumn="0" w:firstRowLastColumn="0" w:lastRowFirstColumn="0" w:lastRowLastColumn="0"/>
             </w:pPr>
             <w:r>
-              <w:t>Length(msg)</w:t>
+              <w:t>Length(</w:t>
+            </w:r>
+            <w:proofErr w:type="spellStart"/>
+            <w:r>
+              <w:t>msg</w:t>
+            </w:r>
+            <w:proofErr w:type="spellEnd"/>
+            <w:r>
+              <w:t>)</w:t>
             </w:r>
           </w:p>
         </w:tc>
@@ -4514,9 +4621,11 @@
         </w:rPr>
         <w:t xml:space="preserve">השרת מכבה את הדגל </w:t>
       </w:r>
+      <w:proofErr w:type="spellStart"/>
       <w:r>
         <w:t>isMail</w:t>
       </w:r>
+      <w:proofErr w:type="spellEnd"/>
       <w:r>
         <w:rPr>
           <w:rFonts w:hint="cs"/>
@@ -4606,9 +4715,11 @@
               <w:jc w:val="center"/>
               <w:cnfStyle w:val="100000000000" w:firstRow="1" w:lastRow="0" w:firstColumn="0" w:lastColumn="0" w:oddVBand="0" w:evenVBand="0" w:oddHBand="0" w:evenHBand="0" w:firstRowFirstColumn="0" w:firstRowLastColumn="0" w:lastRowFirstColumn="0" w:lastRowLastColumn="0"/>
             </w:pPr>
+            <w:proofErr w:type="spellStart"/>
             <w:r>
               <w:t>Msg</w:t>
             </w:r>
+            <w:proofErr w:type="spellEnd"/>
           </w:p>
         </w:tc>
       </w:tr>
@@ -4631,7 +4742,6 @@
               <w:ind w:left="0"/>
               <w:jc w:val="center"/>
               <w:rPr>
-                <w:rFonts w:hint="cs"/>
                 <w:rtl/>
               </w:rPr>
             </w:pPr>
@@ -4713,33 +4823,26 @@
     </w:p>
     <w:p>
       <w:pPr>
-        <w:bidi w:val="0"/>
-        <w:rPr>
-          <w:rtl/>
-        </w:rPr>
-      </w:pPr>
-      <w:r>
-        <w:rPr>
-          <w:rtl/>
-        </w:rPr>
-        <w:lastRenderedPageBreak/>
-        <w:br w:type="page"/>
-      </w:r>
-    </w:p>
-    <w:p>
-      <w:pPr>
-        <w:pStyle w:val="ListParagraph"/>
-        <w:rPr>
-          <w:rtl/>
-        </w:rPr>
-      </w:pPr>
-      <w:r>
-        <w:rPr>
-          <w:rFonts w:hint="cs"/>
-          <w:rtl/>
-        </w:rPr>
-        <w:lastRenderedPageBreak/>
-        <w:t>במידה והמזהה חוקי (בטווח שבין 0 לבין מספר ההודעות שבתיבה) אך ההודעה הייתה מחוקה מלכתחילה, המצב לא ישתנה והיא תישאר מחוקה</w:t>
+        <w:pStyle w:val="ListParagraph"/>
+        <w:rPr>
+          <w:rtl/>
+        </w:rPr>
+      </w:pPr>
+      <w:r>
+        <w:rPr>
+          <w:rFonts w:hint="cs"/>
+          <w:rtl/>
+        </w:rPr>
+        <w:t xml:space="preserve">במידה והמזהה חוקי (בטווח שבין 0 לבין מספר ההודעות שבתיבה) אך ההודעה הייתה </w:t>
+      </w:r>
+      <w:bookmarkStart w:id="0" w:name="_GoBack"/>
+      <w:bookmarkEnd w:id="0"/>
+      <w:r>
+        <w:rPr>
+          <w:rFonts w:hint="cs"/>
+          <w:rtl/>
+        </w:rPr>
+        <w:t>מחוקה מלכתחילה, המצב לא ישתנה והיא תישאר מחוקה</w:t>
       </w:r>
       <w:r>
         <w:rPr>
@@ -4816,9 +4919,11 @@
               <w:jc w:val="center"/>
               <w:cnfStyle w:val="100000000000" w:firstRow="1" w:lastRow="0" w:firstColumn="0" w:lastColumn="0" w:oddVBand="0" w:evenVBand="0" w:oddHBand="0" w:evenHBand="0" w:firstRowFirstColumn="0" w:firstRowLastColumn="0" w:lastRowFirstColumn="0" w:lastRowLastColumn="0"/>
             </w:pPr>
+            <w:proofErr w:type="spellStart"/>
             <w:r>
               <w:t>Msg</w:t>
             </w:r>
+            <w:proofErr w:type="spellEnd"/>
           </w:p>
         </w:tc>
       </w:tr>
@@ -4841,7 +4946,6 @@
               <w:ind w:left="0"/>
               <w:jc w:val="center"/>
               <w:rPr>
-                <w:rFonts w:hint="cs"/>
                 <w:rtl/>
               </w:rPr>
             </w:pPr>
@@ -5022,9 +5126,11 @@
               <w:jc w:val="center"/>
               <w:cnfStyle w:val="100000000000" w:firstRow="1" w:lastRow="0" w:firstColumn="0" w:lastColumn="0" w:oddVBand="0" w:evenVBand="0" w:oddHBand="0" w:evenHBand="0" w:firstRowFirstColumn="0" w:firstRowLastColumn="0" w:lastRowFirstColumn="0" w:lastRowLastColumn="0"/>
             </w:pPr>
+            <w:proofErr w:type="spellStart"/>
             <w:r>
               <w:t>Msg</w:t>
             </w:r>
+            <w:proofErr w:type="spellEnd"/>
           </w:p>
         </w:tc>
       </w:tr>
@@ -5047,7 +5153,6 @@
               <w:ind w:left="0"/>
               <w:jc w:val="center"/>
               <w:rPr>
-                <w:rFonts w:hint="cs"/>
                 <w:rtl/>
               </w:rPr>
             </w:pPr>
@@ -5110,7 +5215,6 @@
       <w:pPr>
         <w:pStyle w:val="ListParagraph"/>
         <w:rPr>
-          <w:rFonts w:hint="cs"/>
           <w:rtl/>
         </w:rPr>
       </w:pPr>
@@ -5298,13 +5402,7 @@
               <w:rPr>
                 <w:rFonts w:cs="David"/>
               </w:rPr>
-              <w:t>V</w:t>
-            </w:r>
-            <w:r>
-              <w:rPr>
-                <w:rFonts w:cs="David"/>
-              </w:rPr>
-              <w:t>alue</w:t>
+              <w:t>Value</w:t>
             </w:r>
           </w:p>
         </w:tc>
@@ -5446,7 +5544,7 @@
             <w:pPr>
               <w:jc w:val="center"/>
               <w:rPr>
-                <w:rFonts w:asciiTheme="majorHAnsi" w:hAnsiTheme="majorHAnsi" w:cs="David" w:hint="cs"/>
+                <w:rFonts w:asciiTheme="majorHAnsi" w:hAnsiTheme="majorHAnsi" w:cs="David"/>
                 <w:b w:val="0"/>
                 <w:bCs w:val="0"/>
               </w:rPr>
@@ -5471,7 +5569,7 @@
               <w:jc w:val="center"/>
               <w:cnfStyle w:val="000000000000" w:firstRow="0" w:lastRow="0" w:firstColumn="0" w:lastColumn="0" w:oddVBand="0" w:evenVBand="0" w:oddHBand="0" w:evenHBand="0" w:firstRowFirstColumn="0" w:firstRowLastColumn="0" w:lastRowFirstColumn="0" w:lastRowLastColumn="0"/>
               <w:rPr>
-                <w:rFonts w:asciiTheme="majorHAnsi" w:hAnsiTheme="majorHAnsi" w:cs="David" w:hint="cs"/>
+                <w:rFonts w:asciiTheme="majorHAnsi" w:hAnsiTheme="majorHAnsi" w:cs="David"/>
                 <w:rtl/>
               </w:rPr>
             </w:pPr>
@@ -5498,7 +5596,7 @@
             <w:pPr>
               <w:jc w:val="center"/>
               <w:rPr>
-                <w:rFonts w:asciiTheme="majorHAnsi" w:hAnsiTheme="majorHAnsi" w:cs="David" w:hint="cs"/>
+                <w:rFonts w:asciiTheme="majorHAnsi" w:hAnsiTheme="majorHAnsi" w:cs="David"/>
                 <w:b w:val="0"/>
                 <w:bCs w:val="0"/>
               </w:rPr>
@@ -5556,7 +5654,7 @@
             <w:pPr>
               <w:jc w:val="center"/>
               <w:rPr>
-                <w:rFonts w:asciiTheme="majorHAnsi" w:hAnsiTheme="majorHAnsi" w:cs="David" w:hint="cs"/>
+                <w:rFonts w:asciiTheme="majorHAnsi" w:hAnsiTheme="majorHAnsi" w:cs="David"/>
                 <w:b w:val="0"/>
                 <w:bCs w:val="0"/>
               </w:rPr>
@@ -5662,7 +5760,7 @@
             <w:pPr>
               <w:jc w:val="center"/>
               <w:rPr>
-                <w:rFonts w:asciiTheme="majorHAnsi" w:hAnsiTheme="majorHAnsi" w:cs="David" w:hint="cs"/>
+                <w:rFonts w:asciiTheme="majorHAnsi" w:hAnsiTheme="majorHAnsi" w:cs="David"/>
                 <w:b w:val="0"/>
                 <w:bCs w:val="0"/>
                 <w:rtl/>
@@ -5763,7 +5861,7 @@
             <w:pPr>
               <w:jc w:val="center"/>
               <w:rPr>
-                <w:rFonts w:asciiTheme="majorHAnsi" w:hAnsiTheme="majorHAnsi" w:cs="David" w:hint="cs"/>
+                <w:rFonts w:asciiTheme="majorHAnsi" w:hAnsiTheme="majorHAnsi" w:cs="David"/>
                 <w:b w:val="0"/>
                 <w:bCs w:val="0"/>
               </w:rPr>
@@ -5837,7 +5935,7 @@
               <w:jc w:val="center"/>
               <w:cnfStyle w:val="000000000000" w:firstRow="0" w:lastRow="0" w:firstColumn="0" w:lastColumn="0" w:oddVBand="0" w:evenVBand="0" w:oddHBand="0" w:evenHBand="0" w:firstRowFirstColumn="0" w:firstRowLastColumn="0" w:lastRowFirstColumn="0" w:lastRowLastColumn="0"/>
               <w:rPr>
-                <w:rFonts w:asciiTheme="majorHAnsi" w:hAnsiTheme="majorHAnsi" w:cs="David" w:hint="cs"/>
+                <w:rFonts w:asciiTheme="majorHAnsi" w:hAnsiTheme="majorHAnsi" w:cs="David"/>
               </w:rPr>
             </w:pPr>
             <w:r>
@@ -5865,7 +5963,7 @@
 
 <file path=word/numbering.xml><?xml version="1.0" encoding="utf-8"?>
 <w:numbering xmlns:wpc="http://schemas.microsoft.com/office/word/2010/wordprocessingCanvas" xmlns:mc="http://schemas.openxmlformats.org/markup-compatibility/2006" xmlns:o="urn:schemas-microsoft-com:office:office" xmlns:r="http://schemas.openxmlformats.org/officeDocument/2006/relationships" xmlns:m="http://schemas.openxmlformats.org/officeDocument/2006/math" xmlns:v="urn:schemas-microsoft-com:vml" xmlns:wp14="http://schemas.microsoft.com/office/word/2010/wordprocessingDrawing" xmlns:wp="http://schemas.openxmlformats.org/drawingml/2006/wordprocessingDrawing" xmlns:w10="urn:schemas-microsoft-com:office:word" xmlns:w="http://schemas.openxmlformats.org/wordprocessingml/2006/main" xmlns:w14="http://schemas.microsoft.com/office/word/2010/wordml" xmlns:w15="http://schemas.microsoft.com/office/word/2012/wordml" xmlns:wpg="http://schemas.microsoft.com/office/word/2010/wordprocessingGroup" xmlns:wpi="http://schemas.microsoft.com/office/word/2010/wordprocessingInk" xmlns:wne="http://schemas.microsoft.com/office/word/2006/wordml" xmlns:wps="http://schemas.microsoft.com/office/word/2010/wordprocessingShape" mc:Ignorable="w14 w15 wp14">
-  <w:abstractNum w:abstractNumId="0">
+  <w:abstractNum w:abstractNumId="0" w15:restartNumberingAfterBreak="0">
     <w:nsid w:val="058A2ABA"/>
     <w:multiLevelType w:val="hybridMultilevel"/>
     <w:tmpl w:val="D6BC86BE"/>
@@ -5978,7 +6076,7 @@
       </w:rPr>
     </w:lvl>
   </w:abstractNum>
-  <w:abstractNum w:abstractNumId="1">
+  <w:abstractNum w:abstractNumId="1" w15:restartNumberingAfterBreak="0">
     <w:nsid w:val="238F6FB8"/>
     <w:multiLevelType w:val="hybridMultilevel"/>
     <w:tmpl w:val="7CEE494E"/>
@@ -6064,7 +6162,7 @@
       </w:pPr>
     </w:lvl>
   </w:abstractNum>
-  <w:abstractNum w:abstractNumId="2">
+  <w:abstractNum w:abstractNumId="2" w15:restartNumberingAfterBreak="0">
     <w:nsid w:val="5CAE56E8"/>
     <w:multiLevelType w:val="hybridMultilevel"/>
     <w:tmpl w:val="8834D5A2"/>
@@ -6150,7 +6248,7 @@
       </w:pPr>
     </w:lvl>
   </w:abstractNum>
-  <w:abstractNum w:abstractNumId="3">
+  <w:abstractNum w:abstractNumId="3" w15:restartNumberingAfterBreak="0">
     <w:nsid w:val="5FB60E0F"/>
     <w:multiLevelType w:val="hybridMultilevel"/>
     <w:tmpl w:val="23BAFF86"/>
@@ -6236,7 +6334,7 @@
       </w:pPr>
     </w:lvl>
   </w:abstractNum>
-  <w:abstractNum w:abstractNumId="4">
+  <w:abstractNum w:abstractNumId="4" w15:restartNumberingAfterBreak="0">
     <w:nsid w:val="622F7C8B"/>
     <w:multiLevelType w:val="hybridMultilevel"/>
     <w:tmpl w:val="5F38813E"/>
@@ -6322,7 +6420,7 @@
       </w:pPr>
     </w:lvl>
   </w:abstractNum>
-  <w:abstractNum w:abstractNumId="5">
+  <w:abstractNum w:abstractNumId="5" w15:restartNumberingAfterBreak="0">
     <w:nsid w:val="786343CF"/>
     <w:multiLevelType w:val="hybridMultilevel"/>
     <w:tmpl w:val="23389260"/>

</xml_diff>